<commit_message>
mehrere Korrekturen bis zur finalen Version (Pseudofinal)
</commit_message>
<xml_diff>
--- a/Thesenblatt.docx
+++ b/Thesenblatt.docx
@@ -5,6 +5,10 @@
     <w:p>
       <w:pPr>
         <w:jc w:val="center"/>
+        <w:rPr>
+          <w:sz w:val="28"/>
+          <w:szCs w:val="36"/>
+        </w:rPr>
       </w:pPr>
       <w:bookmarkStart w:id="0" w:name="_Toc18412950"/>
       <w:bookmarkStart w:id="1" w:name="_Toc125183644"/>
@@ -19,35 +23,308 @@
       <w:bookmarkEnd w:id="4"/>
       <w:bookmarkEnd w:id="5"/>
       <w:r>
-        <w:t>Thesen zur Bachelorarbeit</w:t>
-      </w:r>
-    </w:p>
-    <w:p/>
-    <w:p>
-      <w:pPr>
-        <w:pStyle w:val="Zwischenberschrift1-12pt"/>
-        <w:jc w:val="center"/>
-      </w:pPr>
-      <w:r>
-        <w:t>Thema</w:t>
+        <w:rPr>
+          <w:sz w:val="28"/>
+          <w:szCs w:val="36"/>
+        </w:rPr>
+        <w:t>Thesenblatt zur Bachelorarbeit</w:t>
       </w:r>
     </w:p>
     <w:p>
       <w:pPr>
         <w:jc w:val="center"/>
+        <w:rPr>
+          <w:sz w:val="32"/>
+          <w:szCs w:val="36"/>
+        </w:rPr>
       </w:pPr>
     </w:p>
     <w:p>
       <w:pPr>
         <w:jc w:val="center"/>
+        <w:rPr>
+          <w:b/>
+          <w:sz w:val="32"/>
+          <w:szCs w:val="36"/>
+        </w:rPr>
       </w:pPr>
       <w:r>
+        <w:rPr>
+          <w:b/>
+          <w:sz w:val="32"/>
+          <w:szCs w:val="36"/>
+        </w:rPr>
+        <w:t xml:space="preserve">Evaluierung der SAP Cloud </w:t>
+      </w:r>
+      <w:proofErr w:type="spellStart"/>
+      <w:r>
+        <w:rPr>
+          <w:b/>
+          <w:sz w:val="32"/>
+          <w:szCs w:val="36"/>
+        </w:rPr>
+        <w:t>Platform</w:t>
+      </w:r>
+      <w:proofErr w:type="spellEnd"/>
+      <w:r>
+        <w:rPr>
+          <w:b/>
+          <w:sz w:val="32"/>
+          <w:szCs w:val="36"/>
+        </w:rPr>
+        <w:t xml:space="preserve"> für die Entwicklung und Anwendung (energiewirtschaftlicher) Funktionen (Apps) am Beispiel einer selbst entwickelten Funktion</w:t>
+      </w:r>
+    </w:p>
+    <w:p>
+      <w:pPr>
+        <w:rPr>
+          <w:sz w:val="18"/>
+        </w:rPr>
+      </w:pPr>
+    </w:p>
+    <w:p>
+      <w:pPr>
+        <w:jc w:val="center"/>
+        <w:rPr>
+          <w:sz w:val="28"/>
+          <w:szCs w:val="24"/>
+        </w:rPr>
+      </w:pPr>
+      <w:r>
+        <w:rPr>
+          <w:sz w:val="28"/>
+          <w:szCs w:val="24"/>
+        </w:rPr>
         <w:t>Von Angela Stöckert</w:t>
       </w:r>
     </w:p>
     <w:p>
+      <w:pPr>
+        <w:jc w:val="center"/>
+        <w:rPr>
+          <w:sz w:val="28"/>
+          <w:szCs w:val="24"/>
+        </w:rPr>
+      </w:pPr>
+      <w:r>
+        <w:rPr>
+          <w:sz w:val="28"/>
+          <w:szCs w:val="24"/>
+        </w:rPr>
+        <w:t>Seminargruppe CS15-1</w:t>
+      </w:r>
+    </w:p>
+    <w:p>
+      <w:pPr>
+        <w:jc w:val="center"/>
+        <w:rPr>
+          <w:sz w:val="28"/>
+          <w:szCs w:val="24"/>
+        </w:rPr>
+      </w:pPr>
+    </w:p>
+    <w:p>
+      <w:pPr>
+        <w:jc w:val="center"/>
+        <w:rPr>
+          <w:sz w:val="28"/>
+          <w:szCs w:val="24"/>
+        </w:rPr>
+      </w:pPr>
+    </w:p>
+    <w:p>
+      <w:pPr>
+        <w:jc w:val="center"/>
+        <w:rPr>
+          <w:sz w:val="28"/>
+          <w:szCs w:val="24"/>
+        </w:rPr>
+      </w:pPr>
       <w:bookmarkStart w:id="6" w:name="_GoBack"/>
       <w:bookmarkEnd w:id="6"/>
+    </w:p>
+    <w:p>
+      <w:pPr>
+        <w:jc w:val="center"/>
+        <w:rPr>
+          <w:sz w:val="24"/>
+          <w:szCs w:val="24"/>
+        </w:rPr>
+      </w:pPr>
+    </w:p>
+    <w:p>
+      <w:pPr>
+        <w:pStyle w:val="Listenabsatz"/>
+        <w:numPr>
+          <w:ilvl w:val="0"/>
+          <w:numId w:val="37"/>
+        </w:numPr>
+        <w:spacing w:after="120" w:line="360" w:lineRule="auto"/>
+        <w:rPr>
+          <w:sz w:val="24"/>
+          <w:szCs w:val="24"/>
+        </w:rPr>
+      </w:pPr>
+      <w:r>
+        <w:rPr>
+          <w:sz w:val="24"/>
+          <w:szCs w:val="24"/>
+        </w:rPr>
+        <w:t xml:space="preserve">Es ist mit der SAP Cloud </w:t>
+      </w:r>
+      <w:proofErr w:type="spellStart"/>
+      <w:r>
+        <w:rPr>
+          <w:sz w:val="24"/>
+          <w:szCs w:val="24"/>
+        </w:rPr>
+        <w:t>Platform</w:t>
+      </w:r>
+      <w:proofErr w:type="spellEnd"/>
+      <w:r>
+        <w:rPr>
+          <w:sz w:val="24"/>
+          <w:szCs w:val="24"/>
+        </w:rPr>
+        <w:t xml:space="preserve"> möglich, Fiori-Anwendungen zu entwickeln, die ihre Daten aus ECC-Systemen beziehen.</w:t>
+      </w:r>
+    </w:p>
+    <w:p>
+      <w:pPr>
+        <w:pStyle w:val="Listenabsatz"/>
+        <w:numPr>
+          <w:ilvl w:val="0"/>
+          <w:numId w:val="37"/>
+        </w:numPr>
+        <w:spacing w:after="120" w:line="360" w:lineRule="auto"/>
+        <w:rPr>
+          <w:sz w:val="24"/>
+          <w:szCs w:val="24"/>
+        </w:rPr>
+      </w:pPr>
+      <w:r>
+        <w:rPr>
+          <w:sz w:val="24"/>
+          <w:szCs w:val="24"/>
+        </w:rPr>
+        <w:t xml:space="preserve">Für die Anpassung und Erweiterung von Fiori-Benutzeroberflächen ist die SAP Cloud </w:t>
+      </w:r>
+      <w:proofErr w:type="spellStart"/>
+      <w:r>
+        <w:rPr>
+          <w:sz w:val="24"/>
+          <w:szCs w:val="24"/>
+        </w:rPr>
+        <w:t>Platform</w:t>
+      </w:r>
+      <w:proofErr w:type="spellEnd"/>
+      <w:r>
+        <w:rPr>
+          <w:sz w:val="24"/>
+          <w:szCs w:val="24"/>
+        </w:rPr>
+        <w:t xml:space="preserve"> unverzichtbar.</w:t>
+      </w:r>
+    </w:p>
+    <w:p>
+      <w:pPr>
+        <w:pStyle w:val="Listenabsatz"/>
+        <w:numPr>
+          <w:ilvl w:val="0"/>
+          <w:numId w:val="37"/>
+        </w:numPr>
+        <w:spacing w:after="120" w:line="360" w:lineRule="auto"/>
+        <w:rPr>
+          <w:sz w:val="24"/>
+          <w:szCs w:val="24"/>
+        </w:rPr>
+      </w:pPr>
+      <w:r>
+        <w:rPr>
+          <w:sz w:val="24"/>
+          <w:szCs w:val="24"/>
+        </w:rPr>
+        <w:t xml:space="preserve">Individualprogrammierungen für Kunden können mit den Werkzeugen der SAP Cloud </w:t>
+      </w:r>
+      <w:proofErr w:type="spellStart"/>
+      <w:r>
+        <w:rPr>
+          <w:sz w:val="24"/>
+          <w:szCs w:val="24"/>
+        </w:rPr>
+        <w:t>Platform</w:t>
+      </w:r>
+      <w:proofErr w:type="spellEnd"/>
+      <w:r>
+        <w:rPr>
+          <w:sz w:val="24"/>
+          <w:szCs w:val="24"/>
+        </w:rPr>
+        <w:t xml:space="preserve"> als Fiori-Apps umgesetzt werden.</w:t>
+      </w:r>
+    </w:p>
+    <w:p>
+      <w:pPr>
+        <w:pStyle w:val="Listenabsatz"/>
+        <w:numPr>
+          <w:ilvl w:val="0"/>
+          <w:numId w:val="37"/>
+        </w:numPr>
+        <w:spacing w:after="120" w:line="360" w:lineRule="auto"/>
+        <w:rPr>
+          <w:sz w:val="24"/>
+          <w:szCs w:val="24"/>
+        </w:rPr>
+      </w:pPr>
+      <w:r>
+        <w:rPr>
+          <w:sz w:val="24"/>
+          <w:szCs w:val="24"/>
+        </w:rPr>
+        <w:t>Fiori-Apps, die eine Eigenentwicklung eines Kunden abbilden, können ohne Änderungen des Quelltexts auch für andere Kunden mit Standardausprägung genutzt werden.</w:t>
+      </w:r>
+    </w:p>
+    <w:p>
+      <w:pPr>
+        <w:pStyle w:val="Listenabsatz"/>
+        <w:numPr>
+          <w:ilvl w:val="0"/>
+          <w:numId w:val="37"/>
+        </w:numPr>
+        <w:spacing w:after="120" w:line="360" w:lineRule="auto"/>
+        <w:rPr>
+          <w:sz w:val="24"/>
+          <w:szCs w:val="24"/>
+        </w:rPr>
+      </w:pPr>
+      <w:r>
+        <w:rPr>
+          <w:sz w:val="24"/>
+          <w:szCs w:val="24"/>
+        </w:rPr>
+        <w:t xml:space="preserve">Die SAP Cloud </w:t>
+      </w:r>
+      <w:proofErr w:type="spellStart"/>
+      <w:r>
+        <w:rPr>
+          <w:sz w:val="24"/>
+          <w:szCs w:val="24"/>
+        </w:rPr>
+        <w:t>Platform</w:t>
+      </w:r>
+      <w:proofErr w:type="spellEnd"/>
+      <w:r>
+        <w:rPr>
+          <w:sz w:val="24"/>
+          <w:szCs w:val="24"/>
+        </w:rPr>
+        <w:t xml:space="preserve"> stellt einen Mehrwert bei der Entwicklung von Webanwendungen dar.</w:t>
+      </w:r>
+    </w:p>
+    <w:p>
+      <w:pPr>
+        <w:jc w:val="center"/>
+      </w:pPr>
     </w:p>
     <w:sectPr>
       <w:headerReference w:type="even" r:id="rId13"/>
@@ -2161,6 +2438,120 @@
     </w:lvl>
   </w:abstractNum>
   <w:abstractNum w:abstractNumId="26" w15:restartNumberingAfterBreak="0">
+    <w:nsid w:val="5A733CD1"/>
+    <w:multiLevelType w:val="hybridMultilevel"/>
+    <w:tmpl w:val="A79C8F30"/>
+    <w:lvl w:ilvl="0" w:tplc="69543EB2">
+      <w:start w:val="1"/>
+      <w:numFmt w:val="bullet"/>
+      <w:pStyle w:val="berschrift7Zchn"/>
+      <w:lvlText w:val=""/>
+      <w:lvlJc w:val="left"/>
+      <w:pPr>
+        <w:ind w:left="1440" w:hanging="360"/>
+      </w:pPr>
+      <w:rPr>
+        <w:rFonts w:ascii="Symbol" w:hAnsi="Symbol" w:hint="default"/>
+      </w:rPr>
+    </w:lvl>
+    <w:lvl w:ilvl="1" w:tplc="04070003">
+      <w:start w:val="1"/>
+      <w:numFmt w:val="bullet"/>
+      <w:lvlText w:val="o"/>
+      <w:lvlJc w:val="left"/>
+      <w:pPr>
+        <w:ind w:left="2160" w:hanging="360"/>
+      </w:pPr>
+      <w:rPr>
+        <w:rFonts w:ascii="Courier New" w:hAnsi="Courier New" w:cs="Courier New" w:hint="default"/>
+      </w:rPr>
+    </w:lvl>
+    <w:lvl w:ilvl="2" w:tplc="04070005">
+      <w:start w:val="1"/>
+      <w:numFmt w:val="bullet"/>
+      <w:lvlText w:val=""/>
+      <w:lvlJc w:val="left"/>
+      <w:pPr>
+        <w:ind w:left="2880" w:hanging="360"/>
+      </w:pPr>
+      <w:rPr>
+        <w:rFonts w:ascii="Wingdings" w:hAnsi="Wingdings" w:hint="default"/>
+      </w:rPr>
+    </w:lvl>
+    <w:lvl w:ilvl="3" w:tplc="04070001" w:tentative="1">
+      <w:start w:val="1"/>
+      <w:numFmt w:val="bullet"/>
+      <w:lvlText w:val=""/>
+      <w:lvlJc w:val="left"/>
+      <w:pPr>
+        <w:ind w:left="3600" w:hanging="360"/>
+      </w:pPr>
+      <w:rPr>
+        <w:rFonts w:ascii="Symbol" w:hAnsi="Symbol" w:hint="default"/>
+      </w:rPr>
+    </w:lvl>
+    <w:lvl w:ilvl="4" w:tplc="04070003" w:tentative="1">
+      <w:start w:val="1"/>
+      <w:numFmt w:val="bullet"/>
+      <w:lvlText w:val="o"/>
+      <w:lvlJc w:val="left"/>
+      <w:pPr>
+        <w:ind w:left="4320" w:hanging="360"/>
+      </w:pPr>
+      <w:rPr>
+        <w:rFonts w:ascii="Courier New" w:hAnsi="Courier New" w:cs="Courier New" w:hint="default"/>
+      </w:rPr>
+    </w:lvl>
+    <w:lvl w:ilvl="5" w:tplc="04070005" w:tentative="1">
+      <w:start w:val="1"/>
+      <w:numFmt w:val="bullet"/>
+      <w:lvlText w:val=""/>
+      <w:lvlJc w:val="left"/>
+      <w:pPr>
+        <w:ind w:left="5040" w:hanging="360"/>
+      </w:pPr>
+      <w:rPr>
+        <w:rFonts w:ascii="Wingdings" w:hAnsi="Wingdings" w:hint="default"/>
+      </w:rPr>
+    </w:lvl>
+    <w:lvl w:ilvl="6" w:tplc="04070001" w:tentative="1">
+      <w:start w:val="1"/>
+      <w:numFmt w:val="bullet"/>
+      <w:lvlText w:val=""/>
+      <w:lvlJc w:val="left"/>
+      <w:pPr>
+        <w:ind w:left="5760" w:hanging="360"/>
+      </w:pPr>
+      <w:rPr>
+        <w:rFonts w:ascii="Symbol" w:hAnsi="Symbol" w:hint="default"/>
+      </w:rPr>
+    </w:lvl>
+    <w:lvl w:ilvl="7" w:tplc="04070003" w:tentative="1">
+      <w:start w:val="1"/>
+      <w:numFmt w:val="bullet"/>
+      <w:lvlText w:val="o"/>
+      <w:lvlJc w:val="left"/>
+      <w:pPr>
+        <w:ind w:left="6480" w:hanging="360"/>
+      </w:pPr>
+      <w:rPr>
+        <w:rFonts w:ascii="Courier New" w:hAnsi="Courier New" w:cs="Courier New" w:hint="default"/>
+      </w:rPr>
+    </w:lvl>
+    <w:lvl w:ilvl="8" w:tplc="04070005" w:tentative="1">
+      <w:start w:val="1"/>
+      <w:numFmt w:val="bullet"/>
+      <w:lvlText w:val=""/>
+      <w:lvlJc w:val="left"/>
+      <w:pPr>
+        <w:ind w:left="7200" w:hanging="360"/>
+      </w:pPr>
+      <w:rPr>
+        <w:rFonts w:ascii="Wingdings" w:hAnsi="Wingdings" w:hint="default"/>
+      </w:rPr>
+    </w:lvl>
+  </w:abstractNum>
+  <w:abstractNum w:abstractNumId="27" w15:restartNumberingAfterBreak="0">
     <w:nsid w:val="5A9963BC"/>
     <w:multiLevelType w:val="multilevel"/>
     <w:tmpl w:val="0407001F"/>
@@ -2246,7 +2637,7 @@
       </w:pPr>
     </w:lvl>
   </w:abstractNum>
-  <w:abstractNum w:abstractNumId="27" w15:restartNumberingAfterBreak="0">
+  <w:abstractNum w:abstractNumId="28" w15:restartNumberingAfterBreak="0">
     <w:nsid w:val="5CFA3145"/>
     <w:multiLevelType w:val="hybridMultilevel"/>
     <w:tmpl w:val="1FAA3E46"/>
@@ -2360,25 +2751,25 @@
       </w:rPr>
     </w:lvl>
   </w:abstractNum>
-  <w:abstractNum w:abstractNumId="28" w15:restartNumberingAfterBreak="0">
+  <w:abstractNum w:abstractNumId="29" w15:restartNumberingAfterBreak="0">
     <w:nsid w:val="604C1693"/>
     <w:multiLevelType w:val="multilevel"/>
     <w:tmpl w:val="58AA0E64"/>
     <w:numStyleLink w:val="aSysListenformatvorlageGliederung"/>
   </w:abstractNum>
-  <w:abstractNum w:abstractNumId="29" w15:restartNumberingAfterBreak="0">
+  <w:abstractNum w:abstractNumId="30" w15:restartNumberingAfterBreak="0">
     <w:nsid w:val="62482DB0"/>
     <w:multiLevelType w:val="multilevel"/>
     <w:tmpl w:val="401E21F2"/>
     <w:numStyleLink w:val="aSysListenabsatzTabelle8ptAufzhlungen"/>
   </w:abstractNum>
-  <w:abstractNum w:abstractNumId="30" w15:restartNumberingAfterBreak="0">
+  <w:abstractNum w:abstractNumId="31" w15:restartNumberingAfterBreak="0">
     <w:nsid w:val="68141584"/>
     <w:multiLevelType w:val="multilevel"/>
     <w:tmpl w:val="58AA0E64"/>
     <w:numStyleLink w:val="aSysListenformatvorlageGliederung"/>
   </w:abstractNum>
-  <w:abstractNum w:abstractNumId="31" w15:restartNumberingAfterBreak="0">
+  <w:abstractNum w:abstractNumId="32" w15:restartNumberingAfterBreak="0">
     <w:nsid w:val="68874C5A"/>
     <w:multiLevelType w:val="multilevel"/>
     <w:tmpl w:val="D7847DB2"/>
@@ -2538,13 +2929,13 @@
       </w:rPr>
     </w:lvl>
   </w:abstractNum>
-  <w:abstractNum w:abstractNumId="32" w15:restartNumberingAfterBreak="0">
+  <w:abstractNum w:abstractNumId="33" w15:restartNumberingAfterBreak="0">
     <w:nsid w:val="6C0260EA"/>
     <w:multiLevelType w:val="multilevel"/>
     <w:tmpl w:val="F61A0480"/>
     <w:numStyleLink w:val="aSysListenabsatzAufzhlungen"/>
   </w:abstractNum>
-  <w:abstractNum w:abstractNumId="33" w15:restartNumberingAfterBreak="0">
+  <w:abstractNum w:abstractNumId="34" w15:restartNumberingAfterBreak="0">
     <w:nsid w:val="74C6325E"/>
     <w:multiLevelType w:val="hybridMultilevel"/>
     <w:tmpl w:val="F2A07F6C"/>
@@ -2660,7 +3051,120 @@
       </w:rPr>
     </w:lvl>
   </w:abstractNum>
-  <w:abstractNum w:abstractNumId="34" w15:restartNumberingAfterBreak="0">
+  <w:abstractNum w:abstractNumId="35" w15:restartNumberingAfterBreak="0">
+    <w:nsid w:val="785E05D0"/>
+    <w:multiLevelType w:val="hybridMultilevel"/>
+    <w:tmpl w:val="6F06A1CE"/>
+    <w:lvl w:ilvl="0" w:tplc="0407000F">
+      <w:start w:val="1"/>
+      <w:numFmt w:val="decimal"/>
+      <w:lvlText w:val="%1."/>
+      <w:lvlJc w:val="left"/>
+      <w:pPr>
+        <w:ind w:left="360" w:hanging="360"/>
+      </w:pPr>
+      <w:rPr>
+        <w:rFonts w:hint="default"/>
+      </w:rPr>
+    </w:lvl>
+    <w:lvl w:ilvl="1" w:tplc="04070003">
+      <w:start w:val="1"/>
+      <w:numFmt w:val="bullet"/>
+      <w:lvlText w:val="o"/>
+      <w:lvlJc w:val="left"/>
+      <w:pPr>
+        <w:ind w:left="1080" w:hanging="360"/>
+      </w:pPr>
+      <w:rPr>
+        <w:rFonts w:ascii="Courier New" w:hAnsi="Courier New" w:cs="Courier New" w:hint="default"/>
+      </w:rPr>
+    </w:lvl>
+    <w:lvl w:ilvl="2" w:tplc="04070005">
+      <w:start w:val="1"/>
+      <w:numFmt w:val="bullet"/>
+      <w:lvlText w:val=""/>
+      <w:lvlJc w:val="left"/>
+      <w:pPr>
+        <w:ind w:left="1800" w:hanging="360"/>
+      </w:pPr>
+      <w:rPr>
+        <w:rFonts w:ascii="Wingdings" w:hAnsi="Wingdings" w:hint="default"/>
+      </w:rPr>
+    </w:lvl>
+    <w:lvl w:ilvl="3" w:tplc="04070001" w:tentative="1">
+      <w:start w:val="1"/>
+      <w:numFmt w:val="bullet"/>
+      <w:lvlText w:val=""/>
+      <w:lvlJc w:val="left"/>
+      <w:pPr>
+        <w:ind w:left="2520" w:hanging="360"/>
+      </w:pPr>
+      <w:rPr>
+        <w:rFonts w:ascii="Symbol" w:hAnsi="Symbol" w:hint="default"/>
+      </w:rPr>
+    </w:lvl>
+    <w:lvl w:ilvl="4" w:tplc="04070003" w:tentative="1">
+      <w:start w:val="1"/>
+      <w:numFmt w:val="bullet"/>
+      <w:lvlText w:val="o"/>
+      <w:lvlJc w:val="left"/>
+      <w:pPr>
+        <w:ind w:left="3240" w:hanging="360"/>
+      </w:pPr>
+      <w:rPr>
+        <w:rFonts w:ascii="Courier New" w:hAnsi="Courier New" w:cs="Courier New" w:hint="default"/>
+      </w:rPr>
+    </w:lvl>
+    <w:lvl w:ilvl="5" w:tplc="04070005" w:tentative="1">
+      <w:start w:val="1"/>
+      <w:numFmt w:val="bullet"/>
+      <w:lvlText w:val=""/>
+      <w:lvlJc w:val="left"/>
+      <w:pPr>
+        <w:ind w:left="3960" w:hanging="360"/>
+      </w:pPr>
+      <w:rPr>
+        <w:rFonts w:ascii="Wingdings" w:hAnsi="Wingdings" w:hint="default"/>
+      </w:rPr>
+    </w:lvl>
+    <w:lvl w:ilvl="6" w:tplc="04070001" w:tentative="1">
+      <w:start w:val="1"/>
+      <w:numFmt w:val="bullet"/>
+      <w:lvlText w:val=""/>
+      <w:lvlJc w:val="left"/>
+      <w:pPr>
+        <w:ind w:left="4680" w:hanging="360"/>
+      </w:pPr>
+      <w:rPr>
+        <w:rFonts w:ascii="Symbol" w:hAnsi="Symbol" w:hint="default"/>
+      </w:rPr>
+    </w:lvl>
+    <w:lvl w:ilvl="7" w:tplc="04070003" w:tentative="1">
+      <w:start w:val="1"/>
+      <w:numFmt w:val="bullet"/>
+      <w:lvlText w:val="o"/>
+      <w:lvlJc w:val="left"/>
+      <w:pPr>
+        <w:ind w:left="5400" w:hanging="360"/>
+      </w:pPr>
+      <w:rPr>
+        <w:rFonts w:ascii="Courier New" w:hAnsi="Courier New" w:cs="Courier New" w:hint="default"/>
+      </w:rPr>
+    </w:lvl>
+    <w:lvl w:ilvl="8" w:tplc="04070005" w:tentative="1">
+      <w:start w:val="1"/>
+      <w:numFmt w:val="bullet"/>
+      <w:lvlText w:val=""/>
+      <w:lvlJc w:val="left"/>
+      <w:pPr>
+        <w:ind w:left="6120" w:hanging="360"/>
+      </w:pPr>
+      <w:rPr>
+        <w:rFonts w:ascii="Wingdings" w:hAnsi="Wingdings" w:hint="default"/>
+      </w:rPr>
+    </w:lvl>
+  </w:abstractNum>
+  <w:abstractNum w:abstractNumId="36" w15:restartNumberingAfterBreak="0">
     <w:nsid w:val="7BCE5968"/>
     <w:multiLevelType w:val="multilevel"/>
     <w:tmpl w:val="E7ECD91E"/>
@@ -2800,16 +3304,16 @@
     <w:abstractNumId w:val="15"/>
   </w:num>
   <w:num w:numId="3">
-    <w:abstractNumId w:val="34"/>
+    <w:abstractNumId w:val="36"/>
   </w:num>
   <w:num w:numId="4">
     <w:abstractNumId w:val="11"/>
   </w:num>
   <w:num w:numId="5">
-    <w:abstractNumId w:val="27"/>
+    <w:abstractNumId w:val="28"/>
   </w:num>
   <w:num w:numId="6">
-    <w:abstractNumId w:val="31"/>
+    <w:abstractNumId w:val="32"/>
   </w:num>
   <w:num w:numId="7">
     <w:abstractNumId w:val="9"/>
@@ -2827,7 +3331,7 @@
     <w:abstractNumId w:val="4"/>
   </w:num>
   <w:num w:numId="12">
-    <w:abstractNumId w:val="29"/>
+    <w:abstractNumId w:val="30"/>
   </w:num>
   <w:num w:numId="13">
     <w:abstractNumId w:val="17"/>
@@ -2839,7 +3343,7 @@
     <w:abstractNumId w:val="25"/>
   </w:num>
   <w:num w:numId="16">
-    <w:abstractNumId w:val="28"/>
+    <w:abstractNumId w:val="29"/>
   </w:num>
   <w:num w:numId="17">
     <w:abstractNumId w:val="23"/>
@@ -2860,7 +3364,7 @@
     <w:abstractNumId w:val="14"/>
   </w:num>
   <w:num w:numId="23">
-    <w:abstractNumId w:val="32"/>
+    <w:abstractNumId w:val="33"/>
   </w:num>
   <w:num w:numId="24">
     <w:abstractNumId w:val="12"/>
@@ -2872,7 +3376,7 @@
     <w:abstractNumId w:val="19"/>
   </w:num>
   <w:num w:numId="27">
-    <w:abstractNumId w:val="30"/>
+    <w:abstractNumId w:val="31"/>
   </w:num>
   <w:num w:numId="28">
     <w:abstractNumId w:val="10"/>
@@ -2893,10 +3397,16 @@
     <w:abstractNumId w:val="0"/>
   </w:num>
   <w:num w:numId="34">
+    <w:abstractNumId w:val="27"/>
+  </w:num>
+  <w:num w:numId="35">
+    <w:abstractNumId w:val="34"/>
+  </w:num>
+  <w:num w:numId="36">
     <w:abstractNumId w:val="26"/>
   </w:num>
-  <w:num w:numId="35">
-    <w:abstractNumId w:val="33"/>
+  <w:num w:numId="37">
+    <w:abstractNumId w:val="35"/>
   </w:num>
   <w:numIdMacAtCleanup w:val="20"/>
 </w:numbering>
@@ -3793,7 +4303,6 @@
     <w:basedOn w:val="Standard"/>
     <w:link w:val="ListenabsatzZchn"/>
     <w:uiPriority w:val="34"/>
-    <w:semiHidden/>
     <w:qFormat/>
     <w:rsid w:val="00EA5D3B"/>
     <w:pPr>
@@ -4594,7 +5103,6 @@
     <w:basedOn w:val="Absatz-Standardschriftart"/>
     <w:link w:val="Listenabsatz"/>
     <w:uiPriority w:val="34"/>
-    <w:semiHidden/>
     <w:rsid w:val="000F05F7"/>
     <w:rPr>
       <w:rFonts w:eastAsiaTheme="minorHAnsi" w:cstheme="minorBidi"/>
@@ -5378,15 +5886,8 @@
 <file path=customXml/itemProps2.xml><?xml version="1.0" encoding="utf-8"?>
 <ds:datastoreItem xmlns:ds="http://schemas.openxmlformats.org/officeDocument/2006/customXml" ds:itemID="{CF44966F-7DBF-45EE-AD2A-F3864ED07B21}">
   <ds:schemaRefs>
-    <ds:schemaRef ds:uri="http://purl.org/dc/elements/1.1/"/>
     <ds:schemaRef ds:uri="http://schemas.microsoft.com/office/2006/metadata/properties"/>
-    <ds:schemaRef ds:uri="http://purl.org/dc/terms/"/>
-    <ds:schemaRef ds:uri="http://schemas.openxmlformats.org/package/2006/metadata/core-properties"/>
-    <ds:schemaRef ds:uri="http://schemas.microsoft.com/office/2006/documentManagement/types"/>
-    <ds:schemaRef ds:uri="http://schemas.microsoft.com/office/infopath/2007/PartnerControls"/>
     <ds:schemaRef ds:uri="e4e1fc92-68d3-4d3b-b575-5e2c2084f681"/>
-    <ds:schemaRef ds:uri="http://www.w3.org/XML/1998/namespace"/>
-    <ds:schemaRef ds:uri="http://purl.org/dc/dcmitype/"/>
   </ds:schemaRefs>
 </ds:datastoreItem>
 </file>
@@ -5418,7 +5919,7 @@
 </file>
 
 <file path=customXml/itemProps5.xml><?xml version="1.0" encoding="utf-8"?>
-<ds:datastoreItem xmlns:ds="http://schemas.openxmlformats.org/officeDocument/2006/customXml" ds:itemID="{32042ABC-DD36-4A9F-A1DC-5705566FB30E}">
+<ds:datastoreItem xmlns:ds="http://schemas.openxmlformats.org/officeDocument/2006/customXml" ds:itemID="{300DD0E7-8195-4755-AF5E-8AFE8EE6FD8C}">
   <ds:schemaRefs>
     <ds:schemaRef ds:uri="http://schemas.openxmlformats.org/officeDocument/2006/bibliography"/>
   </ds:schemaRefs>
@@ -5426,7 +5927,7 @@
 </file>
 
 <file path=customXml/itemProps6.xml><?xml version="1.0" encoding="utf-8"?>
-<ds:datastoreItem xmlns:ds="http://schemas.openxmlformats.org/officeDocument/2006/customXml" ds:itemID="{998FCB74-4290-40B8-948B-B17DAAE0DD28}">
+<ds:datastoreItem xmlns:ds="http://schemas.openxmlformats.org/officeDocument/2006/customXml" ds:itemID="{83DD393E-E21C-4BAA-A98C-F70ED60399FE}">
   <ds:schemaRefs>
     <ds:schemaRef ds:uri="http://schemas.openxmlformats.org/officeDocument/2006/bibliography"/>
   </ds:schemaRefs>

</xml_diff>